<commit_message>
Atualiza template com novos campos
</commit_message>
<xml_diff>
--- a/Resumo das carreiras Alura 2.0 - template.docx
+++ b/Resumo das carreiras Alura 2.0 - template.docx
@@ -241,790 +241,8 @@
         <w:spacing w:before="240" w:after="240"/>
         <w:rPr>
           <w:rFonts w:ascii="Aptos" w:eastAsia="Aptos" w:hAnsi="Aptos" w:cs="Aptos"/>
-          <w:b/>
-          <w:bCs/>
         </w:rPr>
       </w:pPr>
-      <w:r>
-        <w:rPr>
-          <w:rFonts w:ascii="Aptos" w:eastAsia="Aptos" w:hAnsi="Aptos" w:cs="Aptos"/>
-        </w:rPr>
-        <w:t xml:space="preserve">📚 </w:t>
-      </w:r>
-      <w:r>
-        <w:rPr>
-          <w:rFonts w:ascii="Aptos" w:eastAsia="Aptos" w:hAnsi="Aptos" w:cs="Aptos"/>
-          <w:b/>
-          <w:bCs/>
-        </w:rPr>
-        <w:t>Curso</w:t>
-      </w:r>
-      <w:r>
-        <w:rPr>
-          <w:rFonts w:ascii="Aptos" w:eastAsia="Aptos" w:hAnsi="Aptos" w:cs="Aptos"/>
-          <w:b/>
-          <w:bCs/>
-        </w:rPr>
-        <w:t>s</w:t>
-      </w:r>
-      <w:r>
-        <w:rPr>
-          <w:rFonts w:ascii="Aptos" w:eastAsia="Aptos" w:hAnsi="Aptos" w:cs="Aptos"/>
-          <w:b/>
-          <w:bCs/>
-        </w:rPr>
-        <w:t>:</w:t>
-      </w:r>
-    </w:p>
-    <w:p>
-      <w:pPr>
-        <w:spacing w:before="240" w:after="240"/>
-        <w:rPr>
-          <w:rFonts w:ascii="Aptos" w:eastAsia="Aptos" w:hAnsi="Aptos" w:cs="Aptos"/>
-          <w:b/>
-          <w:bCs/>
-        </w:rPr>
-      </w:pPr>
-      <w:r>
-        <w:rPr>
-          <w:rFonts w:ascii="Aptos" w:eastAsia="Aptos" w:hAnsi="Aptos" w:cs="Aptos"/>
-          <w:b/>
-          <w:bCs/>
-        </w:rPr>
-        <w:t>{</w:t>
-      </w:r>
-      <w:r>
-        <w:rPr>
-          <w:rFonts w:ascii="Aptos" w:eastAsia="Aptos" w:hAnsi="Aptos" w:cs="Aptos"/>
-          <w:b/>
-          <w:bCs/>
-        </w:rPr>
-        <w:t>base</w:t>
-      </w:r>
-      <w:r>
-        <w:rPr>
-          <w:rFonts w:ascii="Aptos" w:eastAsia="Aptos" w:hAnsi="Aptos" w:cs="Aptos"/>
-          <w:b/>
-          <w:bCs/>
-        </w:rPr>
-        <w:t>}</w:t>
-      </w:r>
-      <w:r>
-        <w:rPr>
-          <w:rFonts w:ascii="Aptos" w:eastAsia="Aptos" w:hAnsi="Aptos" w:cs="Aptos"/>
-          <w:b/>
-          <w:bCs/>
-        </w:rPr>
-        <w:t>{#</w:t>
-      </w:r>
-      <w:proofErr w:type="gramStart"/>
-      <w:r>
-        <w:rPr>
-          <w:rFonts w:ascii="Aptos" w:eastAsia="Aptos" w:hAnsi="Aptos" w:cs="Aptos"/>
-          <w:b/>
-          <w:bCs/>
-        </w:rPr>
-        <w:t>cursos</w:t>
-      </w:r>
-      <w:r>
-        <w:rPr>
-          <w:rFonts w:ascii="Aptos" w:eastAsia="Aptos" w:hAnsi="Aptos" w:cs="Aptos"/>
-          <w:b/>
-          <w:bCs/>
-        </w:rPr>
-        <w:t>}{</w:t>
-      </w:r>
-      <w:proofErr w:type="gramEnd"/>
-      <w:r>
-        <w:rPr>
-          <w:rFonts w:ascii="Aptos" w:eastAsia="Aptos" w:hAnsi="Aptos" w:cs="Aptos"/>
-          <w:b/>
-          <w:bCs/>
-        </w:rPr>
-        <w:t>title}</w:t>
-      </w:r>
-    </w:p>
-    <w:p>
-      <w:pPr>
-        <w:pStyle w:val="PargrafodaLista"/>
-        <w:numPr>
-          <w:ilvl w:val="0"/>
-          <w:numId w:val="17"/>
-        </w:numPr>
-        <w:spacing w:before="240" w:after="240"/>
-        <w:rPr>
-          <w:rFonts w:ascii="Aptos" w:eastAsia="Aptos" w:hAnsi="Aptos" w:cs="Aptos"/>
-        </w:rPr>
-      </w:pPr>
-      <w:r>
-        <w:rPr>
-          <w:rFonts w:ascii="Aptos" w:eastAsia="Aptos" w:hAnsi="Aptos" w:cs="Aptos"/>
-        </w:rPr>
-        <w:t>{.}</w:t>
-      </w:r>
-    </w:p>
-    <w:p>
-      <w:pPr>
-        <w:spacing w:before="240" w:after="240"/>
-        <w:rPr>
-          <w:rFonts w:ascii="Aptos" w:eastAsia="Aptos" w:hAnsi="Aptos" w:cs="Aptos"/>
-        </w:rPr>
-      </w:pPr>
-    </w:p>
-    <w:p>
-      <w:pPr>
-        <w:spacing w:before="240" w:after="240"/>
-      </w:pPr>
-      <w:r>
-        <w:rPr>
-          <w:rFonts w:ascii="Aptos" w:eastAsia="Aptos" w:hAnsi="Aptos" w:cs="Aptos"/>
-        </w:rPr>
-        <w:t xml:space="preserve">🟦 </w:t>
-      </w:r>
-      <w:r>
-        <w:rPr>
-          <w:b/>
-          <w:bCs/>
-        </w:rPr>
-        <w:t>{</w:t>
-      </w:r>
-      <w:r>
-        <w:rPr>
-          <w:b/>
-          <w:bCs/>
-        </w:rPr>
-        <w:t>n</w:t>
-      </w:r>
-      <w:proofErr w:type="gramStart"/>
-      <w:r>
-        <w:rPr>
-          <w:b/>
-          <w:bCs/>
-        </w:rPr>
-        <w:t>1</w:t>
-      </w:r>
-      <w:r>
-        <w:rPr>
-          <w:b/>
-          <w:bCs/>
-        </w:rPr>
-        <w:t>}{titulo</w:t>
-      </w:r>
-      <w:proofErr w:type="gramEnd"/>
-      <w:r>
-        <w:rPr>
-          <w:b/>
-          <w:bCs/>
-        </w:rPr>
-        <w:t>}</w:t>
-      </w:r>
-    </w:p>
-    <w:p>
-      <w:pPr>
-        <w:spacing w:before="240" w:after="240"/>
-        <w:rPr>
-          <w:rFonts w:ascii="Aptos" w:eastAsia="Aptos" w:hAnsi="Aptos" w:cs="Aptos"/>
-        </w:rPr>
-      </w:pPr>
-      <w:r>
-        <w:rPr>
-          <w:rFonts w:ascii="Aptos" w:eastAsia="Aptos" w:hAnsi="Aptos" w:cs="Aptos"/>
-        </w:rPr>
-        <w:t xml:space="preserve">✅ </w:t>
-      </w:r>
-      <w:r>
-        <w:rPr>
-          <w:rFonts w:ascii="Aptos" w:eastAsia="Aptos" w:hAnsi="Aptos" w:cs="Aptos"/>
-          <w:b/>
-          <w:bCs/>
-        </w:rPr>
-        <w:t xml:space="preserve">Objetivo: </w:t>
-      </w:r>
-      <w:r>
-        <w:rPr>
-          <w:rFonts w:ascii="Aptos" w:eastAsia="Aptos" w:hAnsi="Aptos" w:cs="Aptos"/>
-        </w:rPr>
-        <w:t>{</w:t>
-      </w:r>
-      <w:r>
-        <w:rPr>
-          <w:rFonts w:ascii="Aptos" w:eastAsia="Aptos" w:hAnsi="Aptos" w:cs="Aptos"/>
-        </w:rPr>
-        <w:t>n</w:t>
-      </w:r>
-      <w:proofErr w:type="gramStart"/>
-      <w:r>
-        <w:rPr>
-          <w:rFonts w:ascii="Aptos" w:eastAsia="Aptos" w:hAnsi="Aptos" w:cs="Aptos"/>
-        </w:rPr>
-        <w:t>1</w:t>
-      </w:r>
-      <w:r>
-        <w:rPr>
-          <w:rFonts w:ascii="Aptos" w:eastAsia="Aptos" w:hAnsi="Aptos" w:cs="Aptos"/>
-        </w:rPr>
-        <w:t>}{</w:t>
-      </w:r>
-      <w:proofErr w:type="gramEnd"/>
-      <w:r>
-        <w:rPr>
-          <w:rFonts w:ascii="Aptos" w:eastAsia="Aptos" w:hAnsi="Aptos" w:cs="Aptos"/>
-        </w:rPr>
-        <w:t>objetivo}</w:t>
-      </w:r>
-    </w:p>
-    <w:p>
-      <w:pPr>
-        <w:spacing w:before="240" w:after="240"/>
-      </w:pPr>
-      <w:r>
-        <w:rPr>
-          <w:rFonts w:ascii="Aptos" w:eastAsia="Aptos" w:hAnsi="Aptos" w:cs="Aptos"/>
-        </w:rPr>
-        <w:t xml:space="preserve">📚 </w:t>
-      </w:r>
-      <w:r>
-        <w:rPr>
-          <w:rFonts w:ascii="Aptos" w:eastAsia="Aptos" w:hAnsi="Aptos" w:cs="Aptos"/>
-          <w:b/>
-          <w:bCs/>
-        </w:rPr>
-        <w:t>Cursos:</w:t>
-      </w:r>
-    </w:p>
-    <w:p>
-      <w:pPr>
-        <w:spacing w:before="240" w:after="240"/>
-        <w:rPr>
-          <w:rFonts w:ascii="Aptos" w:eastAsia="Aptos" w:hAnsi="Aptos" w:cs="Aptos"/>
-          <w:b/>
-          <w:bCs/>
-        </w:rPr>
-      </w:pPr>
-      <w:r>
-        <w:rPr>
-          <w:rFonts w:ascii="Aptos" w:eastAsia="Aptos" w:hAnsi="Aptos" w:cs="Aptos"/>
-          <w:b/>
-          <w:bCs/>
-        </w:rPr>
-        <w:t>{</w:t>
-      </w:r>
-      <w:r>
-        <w:rPr>
-          <w:rFonts w:ascii="Aptos" w:eastAsia="Aptos" w:hAnsi="Aptos" w:cs="Aptos"/>
-          <w:b/>
-          <w:bCs/>
-        </w:rPr>
-        <w:t>n</w:t>
-      </w:r>
-      <w:proofErr w:type="gramStart"/>
-      <w:r>
-        <w:rPr>
-          <w:rFonts w:ascii="Aptos" w:eastAsia="Aptos" w:hAnsi="Aptos" w:cs="Aptos"/>
-          <w:b/>
-          <w:bCs/>
-        </w:rPr>
-        <w:t>1</w:t>
-      </w:r>
-      <w:r>
-        <w:rPr>
-          <w:rFonts w:ascii="Aptos" w:eastAsia="Aptos" w:hAnsi="Aptos" w:cs="Aptos"/>
-          <w:b/>
-          <w:bCs/>
-        </w:rPr>
-        <w:t>}{</w:t>
-      </w:r>
-      <w:proofErr w:type="gramEnd"/>
-      <w:r>
-        <w:rPr>
-          <w:rFonts w:ascii="Aptos" w:eastAsia="Aptos" w:hAnsi="Aptos" w:cs="Aptos"/>
-          <w:b/>
-          <w:bCs/>
-        </w:rPr>
-        <w:t>#</w:t>
-      </w:r>
-      <w:proofErr w:type="gramStart"/>
-      <w:r>
-        <w:rPr>
-          <w:rFonts w:ascii="Aptos" w:eastAsia="Aptos" w:hAnsi="Aptos" w:cs="Aptos"/>
-          <w:b/>
-          <w:bCs/>
-        </w:rPr>
-        <w:t>cursos}{</w:t>
-      </w:r>
-      <w:proofErr w:type="gramEnd"/>
-      <w:r>
-        <w:rPr>
-          <w:rFonts w:ascii="Aptos" w:eastAsia="Aptos" w:hAnsi="Aptos" w:cs="Aptos"/>
-          <w:b/>
-          <w:bCs/>
-        </w:rPr>
-        <w:t>title}</w:t>
-      </w:r>
-    </w:p>
-    <w:p>
-      <w:pPr>
-        <w:pStyle w:val="PargrafodaLista"/>
-        <w:numPr>
-          <w:ilvl w:val="0"/>
-          <w:numId w:val="17"/>
-        </w:numPr>
-        <w:spacing w:before="240" w:after="240"/>
-        <w:rPr>
-          <w:rFonts w:ascii="Aptos" w:eastAsia="Aptos" w:hAnsi="Aptos" w:cs="Aptos"/>
-        </w:rPr>
-      </w:pPr>
-      <w:r>
-        <w:rPr>
-          <w:rFonts w:ascii="Aptos" w:eastAsia="Aptos" w:hAnsi="Aptos" w:cs="Aptos"/>
-        </w:rPr>
-        <w:t>{.}</w:t>
-      </w:r>
-    </w:p>
-    <w:p>
-      <w:pPr>
-        <w:spacing w:after="0"/>
-        <w:rPr>
-          <w:rFonts w:ascii="Aptos" w:eastAsia="Aptos" w:hAnsi="Aptos" w:cs="Aptos"/>
-        </w:rPr>
-      </w:pPr>
-    </w:p>
-    <w:p>
-      <w:pPr>
-        <w:spacing w:before="240" w:after="240"/>
-      </w:pPr>
-      <w:r>
-        <w:rPr>
-          <w:rFonts w:ascii="Segoe UI Emoji" w:eastAsia="Aptos" w:hAnsi="Segoe UI Emoji" w:cs="Segoe UI Emoji"/>
-        </w:rPr>
-        <w:t>🟨</w:t>
-      </w:r>
-      <w:r>
-        <w:rPr>
-          <w:rFonts w:ascii="Aptos" w:eastAsia="Aptos" w:hAnsi="Aptos" w:cs="Aptos"/>
-        </w:rPr>
-        <w:t xml:space="preserve"> </w:t>
-      </w:r>
-      <w:r>
-        <w:rPr>
-          <w:b/>
-          <w:bCs/>
-        </w:rPr>
-        <w:t>{n</w:t>
-      </w:r>
-      <w:proofErr w:type="gramStart"/>
-      <w:r>
-        <w:rPr>
-          <w:b/>
-          <w:bCs/>
-        </w:rPr>
-        <w:t>2</w:t>
-      </w:r>
-      <w:r>
-        <w:rPr>
-          <w:b/>
-          <w:bCs/>
-        </w:rPr>
-        <w:t>}{titulo</w:t>
-      </w:r>
-      <w:proofErr w:type="gramEnd"/>
-      <w:r>
-        <w:rPr>
-          <w:b/>
-          <w:bCs/>
-        </w:rPr>
-        <w:t>}</w:t>
-      </w:r>
-    </w:p>
-    <w:p>
-      <w:pPr>
-        <w:spacing w:before="240" w:after="240"/>
-        <w:rPr>
-          <w:rFonts w:ascii="Aptos" w:eastAsia="Aptos" w:hAnsi="Aptos" w:cs="Aptos"/>
-        </w:rPr>
-      </w:pPr>
-      <w:r>
-        <w:rPr>
-          <w:rFonts w:ascii="Segoe UI Emoji" w:eastAsia="Aptos" w:hAnsi="Segoe UI Emoji" w:cs="Segoe UI Emoji"/>
-        </w:rPr>
-        <w:t>✅</w:t>
-      </w:r>
-      <w:r>
-        <w:rPr>
-          <w:rFonts w:ascii="Aptos" w:eastAsia="Aptos" w:hAnsi="Aptos" w:cs="Aptos"/>
-        </w:rPr>
-        <w:t xml:space="preserve"> </w:t>
-      </w:r>
-      <w:r>
-        <w:rPr>
-          <w:rFonts w:ascii="Aptos" w:eastAsia="Aptos" w:hAnsi="Aptos" w:cs="Aptos"/>
-          <w:b/>
-          <w:bCs/>
-        </w:rPr>
-        <w:t xml:space="preserve">Objetivo: </w:t>
-      </w:r>
-      <w:r>
-        <w:rPr>
-          <w:rFonts w:ascii="Aptos" w:eastAsia="Aptos" w:hAnsi="Aptos" w:cs="Aptos"/>
-        </w:rPr>
-        <w:t>{n</w:t>
-      </w:r>
-      <w:proofErr w:type="gramStart"/>
-      <w:r>
-        <w:rPr>
-          <w:rFonts w:ascii="Aptos" w:eastAsia="Aptos" w:hAnsi="Aptos" w:cs="Aptos"/>
-        </w:rPr>
-        <w:t>2</w:t>
-      </w:r>
-      <w:r>
-        <w:rPr>
-          <w:rFonts w:ascii="Aptos" w:eastAsia="Aptos" w:hAnsi="Aptos" w:cs="Aptos"/>
-        </w:rPr>
-        <w:t>}{</w:t>
-      </w:r>
-      <w:proofErr w:type="gramEnd"/>
-      <w:r>
-        <w:rPr>
-          <w:rFonts w:ascii="Aptos" w:eastAsia="Aptos" w:hAnsi="Aptos" w:cs="Aptos"/>
-        </w:rPr>
-        <w:t>objetivo}</w:t>
-      </w:r>
-    </w:p>
-    <w:p>
-      <w:pPr>
-        <w:spacing w:before="240" w:after="240"/>
-      </w:pPr>
-      <w:r>
-        <w:rPr>
-          <w:rFonts w:ascii="Segoe UI Emoji" w:eastAsia="Aptos" w:hAnsi="Segoe UI Emoji" w:cs="Segoe UI Emoji"/>
-        </w:rPr>
-        <w:t>📚</w:t>
-      </w:r>
-      <w:r>
-        <w:rPr>
-          <w:rFonts w:ascii="Aptos" w:eastAsia="Aptos" w:hAnsi="Aptos" w:cs="Aptos"/>
-        </w:rPr>
-        <w:t xml:space="preserve"> </w:t>
-      </w:r>
-      <w:r>
-        <w:rPr>
-          <w:rFonts w:ascii="Aptos" w:eastAsia="Aptos" w:hAnsi="Aptos" w:cs="Aptos"/>
-          <w:b/>
-          <w:bCs/>
-        </w:rPr>
-        <w:t>Cursos:</w:t>
-      </w:r>
-    </w:p>
-    <w:p>
-      <w:pPr>
-        <w:spacing w:before="240" w:after="240"/>
-        <w:rPr>
-          <w:rFonts w:ascii="Aptos" w:eastAsia="Aptos" w:hAnsi="Aptos" w:cs="Aptos"/>
-          <w:b/>
-          <w:bCs/>
-        </w:rPr>
-      </w:pPr>
-      <w:r>
-        <w:rPr>
-          <w:rFonts w:ascii="Aptos" w:eastAsia="Aptos" w:hAnsi="Aptos" w:cs="Aptos"/>
-          <w:b/>
-          <w:bCs/>
-        </w:rPr>
-        <w:t>{n</w:t>
-      </w:r>
-      <w:proofErr w:type="gramStart"/>
-      <w:r>
-        <w:rPr>
-          <w:rFonts w:ascii="Aptos" w:eastAsia="Aptos" w:hAnsi="Aptos" w:cs="Aptos"/>
-          <w:b/>
-          <w:bCs/>
-        </w:rPr>
-        <w:t>2</w:t>
-      </w:r>
-      <w:r>
-        <w:rPr>
-          <w:rFonts w:ascii="Aptos" w:eastAsia="Aptos" w:hAnsi="Aptos" w:cs="Aptos"/>
-          <w:b/>
-          <w:bCs/>
-        </w:rPr>
-        <w:t>}{</w:t>
-      </w:r>
-      <w:proofErr w:type="gramEnd"/>
-      <w:r>
-        <w:rPr>
-          <w:rFonts w:ascii="Aptos" w:eastAsia="Aptos" w:hAnsi="Aptos" w:cs="Aptos"/>
-          <w:b/>
-          <w:bCs/>
-        </w:rPr>
-        <w:t>#</w:t>
-      </w:r>
-      <w:proofErr w:type="gramStart"/>
-      <w:r>
-        <w:rPr>
-          <w:rFonts w:ascii="Aptos" w:eastAsia="Aptos" w:hAnsi="Aptos" w:cs="Aptos"/>
-          <w:b/>
-          <w:bCs/>
-        </w:rPr>
-        <w:t>cursos}{</w:t>
-      </w:r>
-      <w:proofErr w:type="gramEnd"/>
-      <w:r>
-        <w:rPr>
-          <w:rFonts w:ascii="Aptos" w:eastAsia="Aptos" w:hAnsi="Aptos" w:cs="Aptos"/>
-          <w:b/>
-          <w:bCs/>
-        </w:rPr>
-        <w:t>title}</w:t>
-      </w:r>
-    </w:p>
-    <w:p>
-      <w:pPr>
-        <w:pStyle w:val="PargrafodaLista"/>
-        <w:numPr>
-          <w:ilvl w:val="0"/>
-          <w:numId w:val="17"/>
-        </w:numPr>
-        <w:spacing w:before="240" w:after="240"/>
-        <w:rPr>
-          <w:rFonts w:ascii="Aptos" w:eastAsia="Aptos" w:hAnsi="Aptos" w:cs="Aptos"/>
-        </w:rPr>
-      </w:pPr>
-      <w:r>
-        <w:rPr>
-          <w:rFonts w:ascii="Aptos" w:eastAsia="Aptos" w:hAnsi="Aptos" w:cs="Aptos"/>
-        </w:rPr>
-        <w:lastRenderedPageBreak/>
-        <w:t>{.}</w:t>
-      </w:r>
-    </w:p>
-    <w:p>
-      <w:pPr>
-        <w:spacing w:before="240" w:after="240"/>
-        <w:rPr>
-          <w:rFonts w:ascii="Aptos" w:eastAsia="Aptos" w:hAnsi="Aptos" w:cs="Aptos"/>
-        </w:rPr>
-      </w:pPr>
-    </w:p>
-    <w:p>
-      <w:pPr>
-        <w:spacing w:before="240" w:after="240"/>
-      </w:pPr>
-      <w:r>
-        <w:rPr>
-          <w:rFonts w:ascii="Segoe UI Emoji" w:eastAsia="Aptos" w:hAnsi="Segoe UI Emoji" w:cs="Segoe UI Emoji"/>
-        </w:rPr>
-        <w:t>🟥</w:t>
-      </w:r>
-      <w:r>
-        <w:rPr>
-          <w:rFonts w:ascii="Aptos" w:eastAsia="Aptos" w:hAnsi="Aptos" w:cs="Aptos"/>
-        </w:rPr>
-        <w:t xml:space="preserve"> </w:t>
-      </w:r>
-      <w:r>
-        <w:rPr>
-          <w:b/>
-          <w:bCs/>
-        </w:rPr>
-        <w:t>{n</w:t>
-      </w:r>
-      <w:proofErr w:type="gramStart"/>
-      <w:r>
-        <w:rPr>
-          <w:b/>
-          <w:bCs/>
-        </w:rPr>
-        <w:t>3</w:t>
-      </w:r>
-      <w:r>
-        <w:rPr>
-          <w:b/>
-          <w:bCs/>
-        </w:rPr>
-        <w:t>}{titulo</w:t>
-      </w:r>
-      <w:proofErr w:type="gramEnd"/>
-      <w:r>
-        <w:rPr>
-          <w:b/>
-          <w:bCs/>
-        </w:rPr>
-        <w:t>}</w:t>
-      </w:r>
-    </w:p>
-    <w:p>
-      <w:pPr>
-        <w:spacing w:before="240" w:after="240"/>
-        <w:rPr>
-          <w:rFonts w:ascii="Aptos" w:eastAsia="Aptos" w:hAnsi="Aptos" w:cs="Aptos"/>
-        </w:rPr>
-      </w:pPr>
-      <w:r>
-        <w:rPr>
-          <w:rFonts w:ascii="Segoe UI Emoji" w:eastAsia="Aptos" w:hAnsi="Segoe UI Emoji" w:cs="Segoe UI Emoji"/>
-        </w:rPr>
-        <w:t>✅</w:t>
-      </w:r>
-      <w:r>
-        <w:rPr>
-          <w:rFonts w:ascii="Aptos" w:eastAsia="Aptos" w:hAnsi="Aptos" w:cs="Aptos"/>
-        </w:rPr>
-        <w:t xml:space="preserve"> </w:t>
-      </w:r>
-      <w:r>
-        <w:rPr>
-          <w:rFonts w:ascii="Aptos" w:eastAsia="Aptos" w:hAnsi="Aptos" w:cs="Aptos"/>
-          <w:b/>
-          <w:bCs/>
-        </w:rPr>
-        <w:t xml:space="preserve">Objetivo: </w:t>
-      </w:r>
-      <w:r>
-        <w:rPr>
-          <w:rFonts w:ascii="Aptos" w:eastAsia="Aptos" w:hAnsi="Aptos" w:cs="Aptos"/>
-        </w:rPr>
-        <w:t>{n</w:t>
-      </w:r>
-      <w:proofErr w:type="gramStart"/>
-      <w:r>
-        <w:rPr>
-          <w:rFonts w:ascii="Aptos" w:eastAsia="Aptos" w:hAnsi="Aptos" w:cs="Aptos"/>
-        </w:rPr>
-        <w:t>3</w:t>
-      </w:r>
-      <w:r>
-        <w:rPr>
-          <w:rFonts w:ascii="Aptos" w:eastAsia="Aptos" w:hAnsi="Aptos" w:cs="Aptos"/>
-        </w:rPr>
-        <w:t>}{</w:t>
-      </w:r>
-      <w:proofErr w:type="gramEnd"/>
-      <w:r>
-        <w:rPr>
-          <w:rFonts w:ascii="Aptos" w:eastAsia="Aptos" w:hAnsi="Aptos" w:cs="Aptos"/>
-        </w:rPr>
-        <w:t>objetivo}</w:t>
-      </w:r>
-    </w:p>
-    <w:p>
-      <w:pPr>
-        <w:spacing w:before="240" w:after="240"/>
-      </w:pPr>
-      <w:r>
-        <w:rPr>
-          <w:rFonts w:ascii="Segoe UI Emoji" w:eastAsia="Aptos" w:hAnsi="Segoe UI Emoji" w:cs="Segoe UI Emoji"/>
-        </w:rPr>
-        <w:t>📚</w:t>
-      </w:r>
-      <w:r>
-        <w:rPr>
-          <w:rFonts w:ascii="Aptos" w:eastAsia="Aptos" w:hAnsi="Aptos" w:cs="Aptos"/>
-        </w:rPr>
-        <w:t xml:space="preserve"> </w:t>
-      </w:r>
-      <w:r>
-        <w:rPr>
-          <w:rFonts w:ascii="Aptos" w:eastAsia="Aptos" w:hAnsi="Aptos" w:cs="Aptos"/>
-          <w:b/>
-          <w:bCs/>
-        </w:rPr>
-        <w:t>Cursos:</w:t>
-      </w:r>
-    </w:p>
-    <w:p>
-      <w:pPr>
-        <w:spacing w:before="240" w:after="240"/>
-        <w:rPr>
-          <w:rFonts w:ascii="Aptos" w:eastAsia="Aptos" w:hAnsi="Aptos" w:cs="Aptos"/>
-          <w:b/>
-          <w:bCs/>
-        </w:rPr>
-      </w:pPr>
-      <w:r>
-        <w:rPr>
-          <w:rFonts w:ascii="Aptos" w:eastAsia="Aptos" w:hAnsi="Aptos" w:cs="Aptos"/>
-          <w:b/>
-          <w:bCs/>
-        </w:rPr>
-        <w:t>{n</w:t>
-      </w:r>
-      <w:proofErr w:type="gramStart"/>
-      <w:r>
-        <w:rPr>
-          <w:rFonts w:ascii="Aptos" w:eastAsia="Aptos" w:hAnsi="Aptos" w:cs="Aptos"/>
-          <w:b/>
-          <w:bCs/>
-        </w:rPr>
-        <w:t>3</w:t>
-      </w:r>
-      <w:r>
-        <w:rPr>
-          <w:rFonts w:ascii="Aptos" w:eastAsia="Aptos" w:hAnsi="Aptos" w:cs="Aptos"/>
-          <w:b/>
-          <w:bCs/>
-        </w:rPr>
-        <w:t>}{</w:t>
-      </w:r>
-      <w:proofErr w:type="gramEnd"/>
-      <w:r>
-        <w:rPr>
-          <w:rFonts w:ascii="Aptos" w:eastAsia="Aptos" w:hAnsi="Aptos" w:cs="Aptos"/>
-          <w:b/>
-          <w:bCs/>
-        </w:rPr>
-        <w:t>#</w:t>
-      </w:r>
-      <w:proofErr w:type="gramStart"/>
-      <w:r>
-        <w:rPr>
-          <w:rFonts w:ascii="Aptos" w:eastAsia="Aptos" w:hAnsi="Aptos" w:cs="Aptos"/>
-          <w:b/>
-          <w:bCs/>
-        </w:rPr>
-        <w:t>cursos}{</w:t>
-      </w:r>
-      <w:proofErr w:type="gramEnd"/>
-      <w:r>
-        <w:rPr>
-          <w:rFonts w:ascii="Aptos" w:eastAsia="Aptos" w:hAnsi="Aptos" w:cs="Aptos"/>
-          <w:b/>
-          <w:bCs/>
-        </w:rPr>
-        <w:t>title}</w:t>
-      </w:r>
-    </w:p>
-    <w:p>
-      <w:pPr>
-        <w:pStyle w:val="PargrafodaLista"/>
-        <w:numPr>
-          <w:ilvl w:val="0"/>
-          <w:numId w:val="17"/>
-        </w:numPr>
-        <w:spacing w:before="240" w:after="240"/>
-        <w:rPr>
-          <w:rFonts w:ascii="Aptos" w:eastAsia="Aptos" w:hAnsi="Aptos" w:cs="Aptos"/>
-        </w:rPr>
-      </w:pPr>
-      <w:r>
-        <w:rPr>
-          <w:rFonts w:ascii="Aptos" w:eastAsia="Aptos" w:hAnsi="Aptos" w:cs="Aptos"/>
-        </w:rPr>
-        <w:t>{.}</w:t>
-      </w:r>
-    </w:p>
-    <w:p>
-      <w:pPr>
-        <w:spacing w:before="240" w:after="240"/>
-        <w:rPr>
-          <w:rFonts w:ascii="Aptos" w:eastAsia="Aptos" w:hAnsi="Aptos" w:cs="Aptos"/>
-        </w:rPr>
-      </w:pPr>
-      <w:r>
-        <w:rPr>
-          <w:rFonts w:ascii="Aptos" w:eastAsia="Aptos" w:hAnsi="Aptos" w:cs="Aptos"/>
-        </w:rPr>
-        <w:t>-------------------------------------------------------------------------------------------------------------</w:t>
-      </w:r>
     </w:p>
     <w:sectPr>
       <w:pgSz w:w="11906" w:h="16838"/>

</xml_diff>